<commit_message>
2-d Array and Tic Tac Toe
</commit_message>
<xml_diff>
--- a/project/week5/서론.docx
+++ b/project/week5/서론.docx
@@ -476,6 +476,7 @@
       </w:pPr>
       <w:r>
         <w:rPr>
+          <w:noProof/>
           <w:szCs w:val="20"/>
         </w:rPr>
         <w:drawing>
@@ -683,21 +684,13 @@
           <w:rFonts w:hint="eastAsia"/>
           <w:szCs w:val="20"/>
         </w:rPr>
-        <w:t>을 하여 코드가 인식하도록</w:t>
-      </w:r>
-      <w:r>
-        <w:rPr>
-          <w:rFonts w:hint="eastAsia"/>
-          <w:szCs w:val="20"/>
-        </w:rPr>
-        <w:t xml:space="preserve"> 하여</w:t>
-      </w:r>
-    </w:p>
-    <w:p>
-      <w:pPr>
-        <w:ind w:left="400"/>
-        <w:rPr>
-          <w:rFonts w:hint="eastAsia"/>
+        <w:t>을 하여 코드가 인식하도록 하여</w:t>
+      </w:r>
+    </w:p>
+    <w:p>
+      <w:pPr>
+        <w:ind w:left="400"/>
+        <w:rPr>
           <w:szCs w:val="20"/>
         </w:rPr>
       </w:pPr>
@@ -713,7 +706,6 @@
       <w:pPr>
         <w:ind w:left="400"/>
         <w:rPr>
-          <w:rFonts w:hint="eastAsia"/>
           <w:szCs w:val="20"/>
         </w:rPr>
       </w:pPr>
@@ -785,6 +777,7 @@
       </w:pPr>
       <w:r>
         <w:rPr>
+          <w:noProof/>
           <w:szCs w:val="20"/>
         </w:rPr>
         <w:drawing>
@@ -889,7 +882,6 @@
       <w:pPr>
         <w:ind w:left="400"/>
         <w:rPr>
-          <w:rFonts w:hint="eastAsia"/>
           <w:szCs w:val="20"/>
         </w:rPr>
       </w:pPr>
@@ -938,10 +930,9 @@
           <w:szCs w:val="20"/>
         </w:rPr>
       </w:pPr>
-      <w:bookmarkStart w:id="0" w:name="_GoBack"/>
-      <w:bookmarkEnd w:id="0"/>
-      <w:r>
-        <w:rPr>
+      <w:r>
+        <w:rPr>
+          <w:noProof/>
           <w:szCs w:val="20"/>
         </w:rPr>
         <w:lastRenderedPageBreak/>
@@ -995,6 +986,142 @@
           </wp:anchor>
         </w:drawing>
       </w:r>
+      <w:r>
+        <w:rPr>
+          <w:rFonts w:hint="eastAsia"/>
+          <w:szCs w:val="20"/>
+        </w:rPr>
+        <w:t>4</w:t>
+      </w:r>
+      <w:r>
+        <w:rPr>
+          <w:szCs w:val="20"/>
+        </w:rPr>
+        <w:t>)</w:t>
+      </w:r>
+    </w:p>
+    <w:p>
+      <w:pPr>
+        <w:ind w:left="400"/>
+        <w:rPr>
+          <w:szCs w:val="20"/>
+        </w:rPr>
+      </w:pPr>
+      <w:r>
+        <w:rPr>
+          <w:szCs w:val="20"/>
+        </w:rPr>
+        <w:t xml:space="preserve">7. </w:t>
+      </w:r>
+      <w:r>
+        <w:rPr>
+          <w:rFonts w:hint="eastAsia"/>
+          <w:szCs w:val="20"/>
+        </w:rPr>
+        <w:t>f</w:t>
+      </w:r>
+      <w:r>
+        <w:rPr>
+          <w:szCs w:val="20"/>
+        </w:rPr>
+        <w:t>or</w:t>
+      </w:r>
+      <w:r>
+        <w:rPr>
+          <w:rFonts w:hint="eastAsia"/>
+          <w:szCs w:val="20"/>
+        </w:rPr>
+        <w:t>문을 이용해 가로 세로줄을 빙고인지 확인,</w:t>
+      </w:r>
+      <w:r>
+        <w:rPr>
+          <w:szCs w:val="20"/>
+        </w:rPr>
+        <w:t xml:space="preserve"> </w:t>
+      </w:r>
+      <w:r>
+        <w:rPr>
+          <w:rFonts w:hint="eastAsia"/>
+          <w:szCs w:val="20"/>
+        </w:rPr>
+        <w:t xml:space="preserve">대각선은 두 경우 밖에 없으므로 </w:t>
+      </w:r>
+      <w:r>
+        <w:rPr>
+          <w:szCs w:val="20"/>
+        </w:rPr>
+        <w:t>for</w:t>
+      </w:r>
+      <w:r>
+        <w:rPr>
+          <w:rFonts w:hint="eastAsia"/>
+          <w:szCs w:val="20"/>
+        </w:rPr>
+        <w:t xml:space="preserve">밖에 놓고 확인후 </w:t>
+      </w:r>
+      <w:r>
+        <w:rPr>
+          <w:szCs w:val="20"/>
+        </w:rPr>
+        <w:t>end</w:t>
+      </w:r>
+      <w:r>
+        <w:rPr>
+          <w:rFonts w:hint="eastAsia"/>
+          <w:szCs w:val="20"/>
+        </w:rPr>
+        <w:t>변수를 이용해 끝났는지 확인해 문구를 출력</w:t>
+      </w:r>
+    </w:p>
+    <w:p>
+      <w:pPr>
+        <w:ind w:left="400"/>
+        <w:rPr>
+          <w:szCs w:val="20"/>
+        </w:rPr>
+      </w:pPr>
+      <w:r>
+        <w:rPr>
+          <w:noProof/>
+          <w:szCs w:val="20"/>
+        </w:rPr>
+        <w:lastRenderedPageBreak/>
+        <w:drawing>
+          <wp:inline distT="0" distB="0" distL="0" distR="0" wp14:anchorId="26B23729" wp14:editId="7BD9CAC6">
+            <wp:extent cx="5731510" cy="4775200"/>
+            <wp:effectExtent l="0" t="0" r="2540" b="6350"/>
+            <wp:docPr id="4" name="그림 4"/>
+            <wp:cNvGraphicFramePr>
+              <a:graphicFrameLocks xmlns:a="http://schemas.openxmlformats.org/drawingml/2006/main" noChangeAspect="1"/>
+            </wp:cNvGraphicFramePr>
+            <a:graphic xmlns:a="http://schemas.openxmlformats.org/drawingml/2006/main">
+              <a:graphicData uri="http://schemas.openxmlformats.org/drawingml/2006/picture">
+                <pic:pic xmlns:pic="http://schemas.openxmlformats.org/drawingml/2006/picture">
+                  <pic:nvPicPr>
+                    <pic:cNvPr id="1" name=""/>
+                    <pic:cNvPicPr/>
+                  </pic:nvPicPr>
+                  <pic:blipFill>
+                    <a:blip r:embed="rId8"/>
+                    <a:stretch>
+                      <a:fillRect/>
+                    </a:stretch>
+                  </pic:blipFill>
+                  <pic:spPr>
+                    <a:xfrm>
+                      <a:off x="0" y="0"/>
+                      <a:ext cx="5731510" cy="4775200"/>
+                    </a:xfrm>
+                    <a:prstGeom prst="rect">
+                      <a:avLst/>
+                    </a:prstGeom>
+                  </pic:spPr>
+                </pic:pic>
+              </a:graphicData>
+            </a:graphic>
+          </wp:inline>
+        </w:drawing>
+      </w:r>
     </w:p>
     <w:p>
       <w:pPr>
@@ -1096,10 +1223,126 @@
       <w:pPr>
         <w:ind w:left="400"/>
         <w:rPr>
-          <w:rFonts w:hint="eastAsia"/>
-          <w:szCs w:val="20"/>
-        </w:rPr>
-      </w:pPr>
+          <w:szCs w:val="20"/>
+        </w:rPr>
+      </w:pPr>
+    </w:p>
+    <w:p>
+      <w:pPr>
+        <w:ind w:left="400"/>
+        <w:rPr>
+          <w:sz w:val="36"/>
+          <w:szCs w:val="36"/>
+        </w:rPr>
+      </w:pPr>
+      <w:r>
+        <w:rPr>
+          <w:rFonts w:hint="eastAsia"/>
+          <w:sz w:val="36"/>
+          <w:szCs w:val="36"/>
+        </w:rPr>
+        <w:t>5</w:t>
+      </w:r>
+      <w:r>
+        <w:rPr>
+          <w:sz w:val="36"/>
+          <w:szCs w:val="36"/>
+        </w:rPr>
+        <w:t xml:space="preserve">. </w:t>
+      </w:r>
+      <w:r>
+        <w:rPr>
+          <w:rFonts w:hint="eastAsia"/>
+          <w:sz w:val="36"/>
+          <w:szCs w:val="36"/>
+        </w:rPr>
+        <w:t>결과 및 결론</w:t>
+      </w:r>
+    </w:p>
+    <w:p>
+      <w:pPr>
+        <w:ind w:left="400"/>
+        <w:rPr>
+          <w:szCs w:val="20"/>
+        </w:rPr>
+      </w:pPr>
+      <w:r>
+        <w:rPr>
+          <w:rFonts w:hint="eastAsia"/>
+          <w:szCs w:val="20"/>
+        </w:rPr>
+        <w:t>1</w:t>
+      </w:r>
+      <w:r>
+        <w:rPr>
+          <w:szCs w:val="20"/>
+        </w:rPr>
+        <w:t xml:space="preserve">. </w:t>
+      </w:r>
+      <w:r>
+        <w:rPr>
+          <w:rFonts w:hint="eastAsia"/>
+          <w:szCs w:val="20"/>
+        </w:rPr>
+        <w:t>프로젝트 결과</w:t>
+      </w:r>
+      <w:r>
+        <w:rPr>
+          <w:szCs w:val="20"/>
+        </w:rPr>
+        <w:t>: Tic Tac To</w:t>
+      </w:r>
+      <w:r>
+        <w:rPr>
+          <w:rFonts w:hint="eastAsia"/>
+          <w:szCs w:val="20"/>
+        </w:rPr>
+        <w:t>e</w:t>
+      </w:r>
+      <w:r>
+        <w:rPr>
+          <w:szCs w:val="20"/>
+        </w:rPr>
+        <w:t xml:space="preserve"> </w:t>
+      </w:r>
+      <w:r>
+        <w:rPr>
+          <w:rFonts w:hint="eastAsia"/>
+          <w:szCs w:val="20"/>
+        </w:rPr>
+        <w:t>게임을 만들었음</w:t>
+      </w:r>
+    </w:p>
+    <w:p>
+      <w:pPr>
+        <w:ind w:left="400"/>
+        <w:rPr>
+          <w:rFonts w:hint="eastAsia"/>
+          <w:szCs w:val="20"/>
+        </w:rPr>
+      </w:pPr>
+      <w:r>
+        <w:rPr>
+          <w:rFonts w:hint="eastAsia"/>
+          <w:szCs w:val="20"/>
+        </w:rPr>
+        <w:t>2</w:t>
+      </w:r>
+      <w:r>
+        <w:rPr>
+          <w:szCs w:val="20"/>
+        </w:rPr>
+        <w:t xml:space="preserve">. </w:t>
+      </w:r>
+      <w:r>
+        <w:rPr>
+          <w:rFonts w:hint="eastAsia"/>
+          <w:szCs w:val="20"/>
+        </w:rPr>
+        <w:t>느낀점:</w:t>
+      </w:r>
+      <w:bookmarkStart w:id="0" w:name="_GoBack"/>
+      <w:bookmarkEnd w:id="0"/>
     </w:p>
     <w:sectPr>
       <w:pgSz w:w="11906" w:h="16838"/>

</xml_diff>